<commit_message>
nova versão do manual
</commit_message>
<xml_diff>
--- a/Manual de Atendimento - SIPAC.jc.docx
+++ b/Manual de Atendimento - SIPAC.jc.docx
@@ -1,6 +1,6 @@
 
 <file path=word/document.xml><?xml version="1.0" encoding="utf-8"?>
-<w:document xmlns:wpc="http://schemas.microsoft.com/office/word/2010/wordprocessingCanvas" xmlns:mc="http://schemas.openxmlformats.org/markup-compatibility/2006" xmlns:o="urn:schemas-microsoft-com:office:office" xmlns:r="http://schemas.openxmlformats.org/officeDocument/2006/relationships" xmlns:m="http://schemas.openxmlformats.org/officeDocument/2006/math" xmlns:v="urn:schemas-microsoft-com:vml" xmlns:wp14="http://schemas.microsoft.com/office/word/2010/wordprocessingDrawing" xmlns:wp="http://schemas.openxmlformats.org/drawingml/2006/wordprocessingDrawing" xmlns:w10="urn:schemas-microsoft-com:office:word" xmlns:w="http://schemas.openxmlformats.org/wordprocessingml/2006/main" xmlns:w14="http://schemas.microsoft.com/office/word/2010/wordml" xmlns:w15="http://schemas.microsoft.com/office/word/2012/wordml" xmlns:wpg="http://schemas.microsoft.com/office/word/2010/wordprocessingGroup" xmlns:wpi="http://schemas.microsoft.com/office/word/2010/wordprocessingInk" xmlns:wne="http://schemas.microsoft.com/office/word/2006/wordml" xmlns:wps="http://schemas.microsoft.com/office/word/2010/wordprocessingShape" mc:Ignorable="w14 w15 wp14">
+<w:document xmlns:wpc="http://schemas.microsoft.com/office/word/2010/wordprocessingCanvas" xmlns:cx="http://schemas.microsoft.com/office/drawing/2014/chartex" xmlns:cx1="http://schemas.microsoft.com/office/drawing/2015/9/8/chartex" xmlns:cx2="http://schemas.microsoft.com/office/drawing/2015/10/21/chartex" xmlns:cx3="http://schemas.microsoft.com/office/drawing/2016/5/9/chartex" xmlns:cx4="http://schemas.microsoft.com/office/drawing/2016/5/10/chartex" xmlns:cx5="http://schemas.microsoft.com/office/drawing/2016/5/11/chartex" xmlns:cx6="http://schemas.microsoft.com/office/drawing/2016/5/12/chartex" xmlns:cx7="http://schemas.microsoft.com/office/drawing/2016/5/13/chartex" xmlns:cx8="http://schemas.microsoft.com/office/drawing/2016/5/14/chartex" xmlns:mc="http://schemas.openxmlformats.org/markup-compatibility/2006" xmlns:aink="http://schemas.microsoft.com/office/drawing/2016/ink" xmlns:am3d="http://schemas.microsoft.com/office/drawing/2017/model3d" xmlns:o="urn:schemas-microsoft-com:office:office" xmlns:r="http://schemas.openxmlformats.org/officeDocument/2006/relationships" xmlns:m="http://schemas.openxmlformats.org/officeDocument/2006/math" xmlns:v="urn:schemas-microsoft-com:vml" xmlns:wp14="http://schemas.microsoft.com/office/word/2010/wordprocessingDrawing" xmlns:wp="http://schemas.openxmlformats.org/drawingml/2006/wordprocessingDrawing" xmlns:w10="urn:schemas-microsoft-com:office:word" xmlns:w="http://schemas.openxmlformats.org/wordprocessingml/2006/main" xmlns:w14="http://schemas.microsoft.com/office/word/2010/wordml" xmlns:w15="http://schemas.microsoft.com/office/word/2012/wordml" xmlns:w16cid="http://schemas.microsoft.com/office/word/2016/wordml/cid" xmlns:w16se="http://schemas.microsoft.com/office/word/2015/wordml/symex" xmlns:wpg="http://schemas.microsoft.com/office/word/2010/wordprocessingGroup" xmlns:wpi="http://schemas.microsoft.com/office/word/2010/wordprocessingInk" xmlns:wne="http://schemas.microsoft.com/office/word/2006/wordml" xmlns:wps="http://schemas.microsoft.com/office/word/2010/wordprocessingShape" mc:Ignorable="w14 w15 w16se w16cid wp14">
   <w:body>
     <w:p>
       <w:pPr>
@@ -3025,35 +3025,7 @@
               <w:rPr>
                 <w:rFonts w:ascii="Arial" w:hAnsi="Arial" w:cs="Arial"/>
               </w:rPr>
-              <w:t xml:space="preserve">) no SIGADMIN: </w:t>
-            </w:r>
-            <w:proofErr w:type="spellStart"/>
-            <w:r>
-              <w:rPr>
-                <w:rFonts w:ascii="Arial" w:hAnsi="Arial" w:cs="Arial"/>
-              </w:rPr>
-              <w:t>login</w:t>
-            </w:r>
-            <w:proofErr w:type="spellEnd"/>
-            <w:r>
-              <w:rPr>
-                <w:rFonts w:ascii="Arial" w:hAnsi="Arial" w:cs="Arial"/>
-              </w:rPr>
-              <w:t xml:space="preserve">, </w:t>
-            </w:r>
-            <w:proofErr w:type="spellStart"/>
-            <w:r>
-              <w:rPr>
-                <w:rFonts w:ascii="Arial" w:hAnsi="Arial" w:cs="Arial"/>
-              </w:rPr>
-              <w:t>email</w:t>
-            </w:r>
-            <w:proofErr w:type="spellEnd"/>
-            <w:r>
-              <w:rPr>
-                <w:rFonts w:ascii="Arial" w:hAnsi="Arial" w:cs="Arial"/>
-              </w:rPr>
-              <w:t>, senha e nome.</w:t>
+              <w:t>) no SIGADMIN: login, email, senha e nome.</w:t>
             </w:r>
           </w:p>
         </w:tc>
@@ -3249,35 +3221,7 @@
               <w:rPr>
                 <w:rFonts w:ascii="Arial" w:hAnsi="Arial" w:cs="Arial"/>
               </w:rPr>
-              <w:t xml:space="preserve">) no SIGADMIN: </w:t>
-            </w:r>
-            <w:proofErr w:type="spellStart"/>
-            <w:r>
-              <w:rPr>
-                <w:rFonts w:ascii="Arial" w:hAnsi="Arial" w:cs="Arial"/>
-              </w:rPr>
-              <w:t>login</w:t>
-            </w:r>
-            <w:proofErr w:type="spellEnd"/>
-            <w:r>
-              <w:rPr>
-                <w:rFonts w:ascii="Arial" w:hAnsi="Arial" w:cs="Arial"/>
-              </w:rPr>
-              <w:t xml:space="preserve">, </w:t>
-            </w:r>
-            <w:proofErr w:type="spellStart"/>
-            <w:r>
-              <w:rPr>
-                <w:rFonts w:ascii="Arial" w:hAnsi="Arial" w:cs="Arial"/>
-              </w:rPr>
-              <w:t>email</w:t>
-            </w:r>
-            <w:proofErr w:type="spellEnd"/>
-            <w:r>
-              <w:rPr>
-                <w:rFonts w:ascii="Arial" w:hAnsi="Arial" w:cs="Arial"/>
-              </w:rPr>
-              <w:t>, senha, nome, CPF, Sexo.</w:t>
+              <w:t>) no SIGADMIN: login, email, senha, nome, CPF, Sexo.</w:t>
             </w:r>
           </w:p>
         </w:tc>
@@ -4070,7 +4014,6 @@
             <w:r>
               <w:rPr>
                 <w:rFonts w:ascii="Arial" w:hAnsi="Arial" w:cs="Arial"/>
-                <w:highlight w:val="yellow"/>
               </w:rPr>
               <w:t>está funcionando</w:t>
             </w:r>
@@ -5797,19 +5740,11 @@
         <w:ind w:left="708" w:firstLine="708"/>
         <w:jc w:val="both"/>
       </w:pPr>
-      <w:proofErr w:type="gramStart"/>
-      <w:r>
-        <w:rPr>
-          <w:rFonts w:ascii="Arial" w:hAnsi="Arial" w:cs="Arial"/>
-        </w:rPr>
-        <w:t>A(</w:t>
-      </w:r>
-      <w:proofErr w:type="gramEnd"/>
-      <w:r>
-        <w:rPr>
-          <w:rFonts w:ascii="Arial" w:hAnsi="Arial" w:cs="Arial"/>
-        </w:rPr>
-        <w:t xml:space="preserve">s) Unidade(s) Extra(s) associada(s) ao login do usuário tem que pertencer à mesma estrutura hierárquica da sua unidade de </w:t>
+      <w:r>
+        <w:rPr>
+          <w:rFonts w:ascii="Arial" w:hAnsi="Arial" w:cs="Arial"/>
+        </w:rPr>
+        <w:t xml:space="preserve">A(s) Unidade(s) Extra(s) associada(s) ao login do usuário tem que pertencer à mesma estrutura hierárquica da sua unidade de </w:t>
       </w:r>
       <w:proofErr w:type="spellStart"/>
       <w:r>
@@ -5887,21 +5822,7 @@
         <w:rPr>
           <w:rFonts w:ascii="Arial" w:hAnsi="Arial" w:cs="Arial"/>
         </w:rPr>
-        <w:t xml:space="preserve">CAMINHO: Entrar </w:t>
-      </w:r>
-      <w:proofErr w:type="gramStart"/>
-      <w:r>
-        <w:rPr>
-          <w:rFonts w:ascii="Arial" w:hAnsi="Arial" w:cs="Arial"/>
-        </w:rPr>
-        <w:t>SIPAC  (</w:t>
-      </w:r>
-      <w:proofErr w:type="gramEnd"/>
-      <w:r>
-        <w:rPr>
-          <w:rFonts w:ascii="Arial" w:hAnsi="Arial" w:cs="Arial"/>
-        </w:rPr>
-        <w:t xml:space="preserve">Login / Senha) =&gt; Módulo SIGADMIN =&gt; Gestão de Unidades =&gt; Responsáveis por Unidade =&gt;  Adicionar Unidades Extras aos Usuários =&gt; Informar </w:t>
+        <w:t xml:space="preserve">CAMINHO: Entrar SIPAC  (Login / Senha) =&gt; Módulo SIGADMIN =&gt; Gestão de Unidades =&gt; Responsáveis por Unidade =&gt;  Adicionar Unidades Extras aos Usuários =&gt; Informar </w:t>
       </w:r>
       <w:r>
         <w:rPr>
@@ -6070,21 +5991,7 @@
         <w:rPr>
           <w:rFonts w:ascii="Arial" w:hAnsi="Arial" w:cs="Arial"/>
         </w:rPr>
-        <w:t xml:space="preserve">CAMINHO: Entrar no SIPAC (Login / Senha) =&gt; Clicar nas 02 Setas coloridas localizadas na parte superior esquerda da tela (Imagem-01 </w:t>
-      </w:r>
-      <w:proofErr w:type="gramStart"/>
-      <w:r>
-        <w:rPr>
-          <w:rFonts w:ascii="Arial" w:hAnsi="Arial" w:cs="Arial"/>
-        </w:rPr>
-        <w:t>abaixo)  =</w:t>
-      </w:r>
-      <w:proofErr w:type="gramEnd"/>
-      <w:r>
-        <w:rPr>
-          <w:rFonts w:ascii="Arial" w:hAnsi="Arial" w:cs="Arial"/>
-        </w:rPr>
-        <w:t xml:space="preserve">&gt; Selecionar </w:t>
+        <w:t xml:space="preserve">CAMINHO: Entrar no SIPAC (Login / Senha) =&gt; Clicar nas 02 Setas coloridas localizadas na parte superior esquerda da tela (Imagem-01 abaixo) =&gt; Selecionar </w:t>
       </w:r>
       <w:r>
         <w:rPr>
@@ -6491,21 +6398,7 @@
         <w:rPr>
           <w:rFonts w:ascii="Arial" w:hAnsi="Arial" w:cs="Arial"/>
         </w:rPr>
-        <w:t xml:space="preserve">Com a alteração do nome da Unidade </w:t>
-      </w:r>
-      <w:proofErr w:type="gramStart"/>
-      <w:r>
-        <w:rPr>
-          <w:rFonts w:ascii="Arial" w:hAnsi="Arial" w:cs="Arial"/>
-        </w:rPr>
-        <w:t>o histórico dos servidores muda</w:t>
-      </w:r>
-      <w:proofErr w:type="gramEnd"/>
-      <w:r>
-        <w:rPr>
-          <w:rFonts w:ascii="Arial" w:hAnsi="Arial" w:cs="Arial"/>
-        </w:rPr>
-        <w:t xml:space="preserve"> para a nova descrição da Unidade. Feito teste com Vivaldo, funcionário aposentado pelo CPD em </w:t>
+        <w:t xml:space="preserve">Com a alteração do nome da Unidade o histórico dos servidores muda para a nova descrição da Unidade. Feito teste com Vivaldo, funcionário aposentado pelo CPD em </w:t>
       </w:r>
       <w:r>
         <w:rPr>
@@ -7632,21 +7525,7 @@
         <w:rPr>
           <w:rFonts w:ascii="Arial" w:hAnsi="Arial" w:cs="Arial"/>
         </w:rPr>
-        <w:t xml:space="preserve"> através da execução de um script no banco de dados (de produção). Em seguida, verificar se a juntada por anexação está seguindo rigorosamente estes pré-requisitos fundamentais: </w:t>
-      </w:r>
-      <w:proofErr w:type="gramStart"/>
-      <w:r>
-        <w:rPr>
-          <w:rFonts w:ascii="Arial" w:hAnsi="Arial" w:cs="Arial"/>
-        </w:rPr>
-        <w:t>O(</w:t>
-      </w:r>
-      <w:proofErr w:type="gramEnd"/>
-      <w:r>
-        <w:rPr>
-          <w:rFonts w:ascii="Arial" w:hAnsi="Arial" w:cs="Arial"/>
-        </w:rPr>
-        <w:t xml:space="preserve">s) nome(s) do(s) interessado(s) dos 2 processos deve(m) ser o(s) mesmo(s) exatamente os mesmos. O processo mais antigo (criado/cadastrado primeiro) deve ser o processo principal da juntada. Cada processo deve ter, pelo menos, um documento dentro deles. Os processos devem ser do mesmo assunto (na versão 4.30.14.24 do SIPAC o assunto é tratado como sendo o campo “Tipo de Processo”). Caso a juntada não esteja seguindo, deve-se orientar o usuário (precisa ter a unidade de lotação no SIGADMIN ou uma unidade extra associada ao seu login igual à unidade na qual o processo está e possuir a permissão “ENVIAR PROTOCOLO”) que tem interesse em tramitar este processo para utilizar a funcionalidade “Alterar processo” (após a execução do script no banco de dados de produção) para desfazer a </w:t>
+        <w:t xml:space="preserve"> através da execução de um script no banco de dados (de produção). Em seguida, verificar se a juntada por anexação está seguindo rigorosamente estes pré-requisitos fundamentais: O(s) nome(s) do(s) interessado(s) dos 2 processos deve(m) ser o(s) mesmo(s) exatamente os mesmos. O processo mais antigo (criado/cadastrado primeiro) deve ser o processo principal da juntada. Cada processo deve ter, pelo menos, um documento dentro deles. Os processos devem ser do mesmo assunto (na versão 4.30.14.24 do SIPAC o assunto é tratado como sendo o campo “Tipo de Processo”). Caso a juntada não esteja seguindo, deve-se orientar o usuário (precisa ter a unidade de lotação no SIGADMIN ou uma unidade extra associada ao seu login igual à unidade na qual o processo está e possuir a permissão “ENVIAR PROTOCOLO”) que tem interesse em tramitar este processo para utilizar a funcionalidade “Alterar processo” (após a execução do script no banco de dados de produção) para desfazer a </w:t>
       </w:r>
       <w:proofErr w:type="spellStart"/>
       <w:r>
@@ -7741,25 +7620,15 @@
           <w:b/>
           <w:i/>
         </w:rPr>
-        <w:t xml:space="preserve">é </w:t>
-      </w:r>
-      <w:proofErr w:type="gramStart"/>
-      <w:r>
-        <w:rPr>
-          <w:rFonts w:ascii="Arial" w:hAnsi="Arial" w:cs="Arial"/>
-          <w:b/>
-          <w:i/>
-        </w:rPr>
-        <w:t>UASG</w:t>
-      </w:r>
-      <w:r>
-        <w:rPr>
-          <w:rFonts w:ascii="Arial" w:hAnsi="Arial" w:cs="Arial"/>
-          <w:b/>
-        </w:rPr>
-        <w:t xml:space="preserve"> ?</w:t>
-      </w:r>
-      <w:proofErr w:type="gramEnd"/>
+        <w:t>é UASG</w:t>
+      </w:r>
+      <w:r>
+        <w:rPr>
+          <w:rFonts w:ascii="Arial" w:hAnsi="Arial" w:cs="Arial"/>
+          <w:b/>
+        </w:rPr>
+        <w:t>?</w:t>
+      </w:r>
     </w:p>
     <w:p>
       <w:pPr>
@@ -8286,7 +8155,25 @@
           <w:color w:val="000000"/>
           <w:shd w:val="clear" w:color="auto" w:fill="FDFDFD"/>
         </w:rPr>
-        <w:t>Módulo &gt; Protocolo &gt; Aba Processos &gt; Seção Cadastro &gt; Cadastrar Processo</w:t>
+        <w:t>Módulo</w:t>
+      </w:r>
+      <w:r>
+        <w:rPr>
+          <w:rFonts w:ascii="Arial" w:hAnsi="Arial" w:cs="Arial"/>
+          <w:b/>
+          <w:color w:val="000000"/>
+          <w:shd w:val="clear" w:color="auto" w:fill="FDFDFD"/>
+        </w:rPr>
+        <w:t>s</w:t>
+      </w:r>
+      <w:r>
+        <w:rPr>
+          <w:rFonts w:ascii="Arial" w:hAnsi="Arial" w:cs="Arial"/>
+          <w:b/>
+          <w:color w:val="000000"/>
+          <w:shd w:val="clear" w:color="auto" w:fill="FDFDFD"/>
+        </w:rPr>
+        <w:t xml:space="preserve"> &gt; Protocolo &gt; Aba Processos &gt; Seção Cadastro &gt; Cadastrar Processo</w:t>
       </w:r>
       <w:r>
         <w:rPr>
@@ -8558,6 +8445,16 @@
     </w:p>
     <w:p>
       <w:pPr>
+        <w:ind w:left="1068"/>
+        <w:rPr>
+          <w:rFonts w:ascii="Arial" w:hAnsi="Arial" w:cs="Arial"/>
+          <w:color w:val="000000"/>
+          <w:shd w:val="clear" w:color="auto" w:fill="FDFDFD"/>
+        </w:rPr>
+      </w:pPr>
+    </w:p>
+    <w:p>
+      <w:pPr>
         <w:numPr>
           <w:ilvl w:val="0"/>
           <w:numId w:val="13"/>
@@ -8722,7 +8619,16 @@
           <w:color w:val="000000"/>
           <w:shd w:val="clear" w:color="auto" w:fill="FDFDFD"/>
         </w:rPr>
-        <w:t>Por exemplo, se um usuário cadastrar um chamado solicitando a implementação de uma funcionalidade para realizar a consolidação das notas de empenho e informa que atualmente a realização desse procedimento é feita manualmente, então o comportamento apresentado a ser informado no ticket deve ser: “Atualmente, a consolidação das notas de empenho é realizada manualmente. ”.</w:t>
+        <w:t xml:space="preserve">Por exemplo, se um usuário cadastrar um chamado solicitando a implementação de uma funcionalidade para realizar a consolidação das notas de empenho e informa que atualmente a realização desse procedimento é feita manualmente, </w:t>
+      </w:r>
+      <w:r>
+        <w:rPr>
+          <w:rFonts w:ascii="Arial" w:hAnsi="Arial" w:cs="Arial"/>
+          <w:color w:val="000000"/>
+          <w:shd w:val="clear" w:color="auto" w:fill="FDFDFD"/>
+        </w:rPr>
+        <w:lastRenderedPageBreak/>
+        <w:t>então o comportamento apresentado a ser informado no ticket deve ser: “Atualmente, a consolidação das notas de empenho é realizada manualmente. ”.</w:t>
       </w:r>
     </w:p>
     <w:p>
@@ -8740,7 +8646,6 @@
           <w:color w:val="000000"/>
           <w:shd w:val="clear" w:color="auto" w:fill="FDFDFD"/>
         </w:rPr>
-        <w:lastRenderedPageBreak/>
         <w:t xml:space="preserve">No caso de uma tarefa, a descrição do comportamento apresentado nem sempre será necessária. </w:t>
       </w:r>
     </w:p>
@@ -9348,6 +9253,7 @@
           <w:color w:val="000000"/>
           <w:shd w:val="clear" w:color="auto" w:fill="FDFDFD"/>
         </w:rPr>
+        <w:lastRenderedPageBreak/>
         <w:t xml:space="preserve">Ao coletar evidências, deixe sempre claro a versão do sistema no qual a evidência foi coletada, assim como o usuário e a unidade com os quais você estava </w:t>
       </w:r>
       <w:proofErr w:type="spellStart"/>
@@ -9407,7 +9313,6 @@
           <w:color w:val="000000"/>
           <w:shd w:val="clear" w:color="auto" w:fill="FDFDFD"/>
         </w:rPr>
-        <w:lastRenderedPageBreak/>
         <w:t>Solução</w:t>
       </w:r>
     </w:p>
@@ -9557,7 +9462,19 @@
         <w:rPr>
           <w:rFonts w:ascii="Arial" w:hAnsi="Arial" w:cs="Arial"/>
         </w:rPr>
-        <w:t>HelpDesk</w:t>
+        <w:t>Help</w:t>
+      </w:r>
+      <w:r>
+        <w:rPr>
+          <w:rFonts w:ascii="Arial" w:hAnsi="Arial" w:cs="Arial"/>
+        </w:rPr>
+        <w:t>d</w:t>
+      </w:r>
+      <w:r>
+        <w:rPr>
+          <w:rFonts w:ascii="Arial" w:hAnsi="Arial" w:cs="Arial"/>
+        </w:rPr>
+        <w:t>esk</w:t>
       </w:r>
       <w:proofErr w:type="spellEnd"/>
       <w:r>
@@ -9589,7 +9506,19 @@
         <w:rPr>
           <w:rFonts w:ascii="Arial" w:hAnsi="Arial" w:cs="Arial"/>
         </w:rPr>
-        <w:t>RedMine</w:t>
+        <w:t>Red</w:t>
+      </w:r>
+      <w:r>
+        <w:rPr>
+          <w:rFonts w:ascii="Arial" w:hAnsi="Arial" w:cs="Arial"/>
+        </w:rPr>
+        <w:t>m</w:t>
+      </w:r>
+      <w:r>
+        <w:rPr>
+          <w:rFonts w:ascii="Arial" w:hAnsi="Arial" w:cs="Arial"/>
+        </w:rPr>
+        <w:t>ine</w:t>
       </w:r>
       <w:proofErr w:type="spellEnd"/>
       <w:r>
@@ -9758,121 +9687,90 @@
           <w:rFonts w:ascii="Arial" w:hAnsi="Arial" w:cs="Arial"/>
           <w:b/>
         </w:rPr>
-        <w:t xml:space="preserve">Caminho </w:t>
+        <w:t>Caminho 2</w:t>
+      </w:r>
+      <w:r>
+        <w:rPr>
+          <w:rFonts w:ascii="Arial" w:hAnsi="Arial" w:cs="Arial"/>
+        </w:rPr>
+        <w:t>:</w:t>
+      </w:r>
+      <w:r>
+        <w:rPr>
+          <w:rFonts w:ascii="Arial" w:hAnsi="Arial" w:cs="Arial"/>
+        </w:rPr>
+        <w:br/>
+        <w:t>Módulos &gt; Infraestrutura &gt; Aba Requisições &gt; Seção Requisições &gt; Cadastrar Requisição</w:t>
+      </w:r>
+    </w:p>
+    <w:p>
+      <w:pPr>
+        <w:ind w:left="1080"/>
+        <w:rPr>
+          <w:rFonts w:ascii="Arial" w:hAnsi="Arial" w:cs="Arial"/>
+        </w:rPr>
+      </w:pPr>
+      <w:r>
+        <w:rPr>
+          <w:rFonts w:ascii="Arial" w:hAnsi="Arial" w:cs="Arial"/>
+          <w:b/>
+        </w:rPr>
+        <w:t>Caminho 3</w:t>
+      </w:r>
+      <w:r>
+        <w:rPr>
+          <w:rFonts w:ascii="Arial" w:hAnsi="Arial" w:cs="Arial"/>
+        </w:rPr>
+        <w:t>:</w:t>
+      </w:r>
+      <w:r>
+        <w:rPr>
+          <w:rFonts w:ascii="Arial" w:hAnsi="Arial" w:cs="Arial"/>
+        </w:rPr>
+        <w:br/>
+        <w:t xml:space="preserve">Módulos &gt; Patrimônio Móvel &gt; Aba Relatórios </w:t>
       </w:r>
       <w:proofErr w:type="gramStart"/>
       <w:r>
         <w:rPr>
           <w:rFonts w:ascii="Arial" w:hAnsi="Arial" w:cs="Arial"/>
-          <w:b/>
-        </w:rPr>
-        <w:t>2</w:t>
-      </w:r>
-      <w:r>
-        <w:rPr>
-          <w:rFonts w:ascii="Arial" w:hAnsi="Arial" w:cs="Arial"/>
-        </w:rPr>
-        <w:t>:</w:t>
-      </w:r>
-      <w:r>
-        <w:rPr>
-          <w:rFonts w:ascii="Arial" w:hAnsi="Arial" w:cs="Arial"/>
+        </w:rPr>
+        <w:t>&gt;  Seção</w:t>
+      </w:r>
+      <w:proofErr w:type="gramEnd"/>
+      <w:r>
+        <w:rPr>
+          <w:rFonts w:ascii="Arial" w:hAnsi="Arial" w:cs="Arial"/>
+        </w:rPr>
+        <w:t xml:space="preserve"> Bens &gt; Inventário</w:t>
+      </w:r>
+    </w:p>
+    <w:p>
+      <w:pPr>
+        <w:ind w:left="1080"/>
+        <w:rPr>
+          <w:rFonts w:ascii="Arial" w:hAnsi="Arial" w:cs="Arial"/>
+        </w:rPr>
+      </w:pPr>
+      <w:r>
+        <w:rPr>
+          <w:rFonts w:ascii="Arial" w:hAnsi="Arial" w:cs="Arial"/>
+          <w:b/>
+        </w:rPr>
+        <w:t>Caminho 4:</w:t>
+      </w:r>
+      <w:r>
+        <w:rPr>
+          <w:rFonts w:ascii="Arial" w:hAnsi="Arial" w:cs="Arial"/>
+          <w:b/>
         </w:rPr>
         <w:br/>
-        <w:t>Módulos</w:t>
-      </w:r>
-      <w:proofErr w:type="gramEnd"/>
-      <w:r>
-        <w:rPr>
-          <w:rFonts w:ascii="Arial" w:hAnsi="Arial" w:cs="Arial"/>
-        </w:rPr>
-        <w:t xml:space="preserve"> &gt; Infraestrutura &gt; Aba Requisições &gt; Seção Requisições &gt; Cadastrar Requisição</w:t>
-      </w:r>
-    </w:p>
-    <w:p>
-      <w:pPr>
-        <w:ind w:left="1080"/>
-        <w:rPr>
-          <w:rFonts w:ascii="Arial" w:hAnsi="Arial" w:cs="Arial"/>
-        </w:rPr>
-      </w:pPr>
-      <w:r>
-        <w:rPr>
-          <w:rFonts w:ascii="Arial" w:hAnsi="Arial" w:cs="Arial"/>
-          <w:b/>
-        </w:rPr>
-        <w:t xml:space="preserve">Caminho </w:t>
-      </w:r>
-      <w:proofErr w:type="gramStart"/>
-      <w:r>
-        <w:rPr>
-          <w:rFonts w:ascii="Arial" w:hAnsi="Arial" w:cs="Arial"/>
-          <w:b/>
-        </w:rPr>
-        <w:t>3</w:t>
-      </w:r>
-      <w:r>
-        <w:rPr>
-          <w:rFonts w:ascii="Arial" w:hAnsi="Arial" w:cs="Arial"/>
-        </w:rPr>
-        <w:t>:</w:t>
-      </w:r>
-      <w:r>
-        <w:rPr>
-          <w:rFonts w:ascii="Arial" w:hAnsi="Arial" w:cs="Arial"/>
-        </w:rPr>
-        <w:br/>
-        <w:t>Módulos</w:t>
-      </w:r>
-      <w:proofErr w:type="gramEnd"/>
-      <w:r>
-        <w:rPr>
-          <w:rFonts w:ascii="Arial" w:hAnsi="Arial" w:cs="Arial"/>
-        </w:rPr>
-        <w:t xml:space="preserve"> &gt; Patrimônio Móvel &gt; Aba Relatórios &gt;  Seção Bens &gt; Inventário</w:t>
-      </w:r>
-    </w:p>
-    <w:p>
-      <w:pPr>
-        <w:ind w:left="1080"/>
-        <w:rPr>
-          <w:rFonts w:ascii="Arial" w:hAnsi="Arial" w:cs="Arial"/>
-        </w:rPr>
-      </w:pPr>
-      <w:r>
-        <w:rPr>
-          <w:rFonts w:ascii="Arial" w:hAnsi="Arial" w:cs="Arial"/>
-          <w:b/>
-        </w:rPr>
-        <w:t xml:space="preserve">Caminho </w:t>
-      </w:r>
-      <w:proofErr w:type="gramStart"/>
-      <w:r>
-        <w:rPr>
-          <w:rFonts w:ascii="Arial" w:hAnsi="Arial" w:cs="Arial"/>
-          <w:b/>
-        </w:rPr>
-        <w:t>4:</w:t>
-      </w:r>
-      <w:r>
-        <w:rPr>
-          <w:rFonts w:ascii="Arial" w:hAnsi="Arial" w:cs="Arial"/>
-          <w:b/>
-        </w:rPr>
-        <w:br/>
-      </w:r>
-      <w:r>
-        <w:rPr>
-          <w:rFonts w:ascii="Arial" w:hAnsi="Arial" w:cs="Arial"/>
-        </w:rPr>
-        <w:t>Portal</w:t>
-      </w:r>
-      <w:proofErr w:type="gramEnd"/>
-      <w:r>
-        <w:rPr>
-          <w:rFonts w:ascii="Arial" w:hAnsi="Arial" w:cs="Arial"/>
-        </w:rPr>
-        <w:t xml:space="preserve"> Administrativo &gt; Patrimônio Móvel &gt; Consultar Bens</w:t>
+      </w:r>
+      <w:r>
+        <w:rPr>
+          <w:rFonts w:ascii="Arial" w:hAnsi="Arial" w:cs="Arial"/>
+        </w:rPr>
+        <w:t>Portal Administrativo &gt; Patrimônio Móvel &gt; Consultar Bens</w:t>
       </w:r>
       <w:r>
         <w:rPr>
@@ -9928,6 +9826,7 @@
         <w:rPr>
           <w:rFonts w:ascii="Arial" w:hAnsi="Arial" w:cs="Arial"/>
         </w:rPr>
+        <w:lastRenderedPageBreak/>
         <w:t>Este fluxo representa quais são os procedimentos a serem realizados quando um usuário do Módulo de Infraestrutura ou do SIPAC tenta cadastrar uma requisição de manutenção para o núcleo de climatização por meio do Caminho 1 ou do Caminho 2.</w:t>
       </w:r>
     </w:p>
@@ -10281,6 +10180,50 @@
           <w:rFonts w:ascii="Arial" w:hAnsi="Arial" w:cs="Arial"/>
         </w:rPr>
       </w:pPr>
+    </w:p>
+    <w:p>
+      <w:pPr>
+        <w:rPr>
+          <w:rFonts w:ascii="Arial" w:hAnsi="Arial" w:cs="Arial"/>
+        </w:rPr>
+      </w:pPr>
+    </w:p>
+    <w:p>
+      <w:pPr>
+        <w:rPr>
+          <w:rFonts w:ascii="Arial" w:hAnsi="Arial" w:cs="Arial"/>
+        </w:rPr>
+      </w:pPr>
+    </w:p>
+    <w:p>
+      <w:pPr>
+        <w:rPr>
+          <w:rFonts w:ascii="Arial" w:hAnsi="Arial" w:cs="Arial"/>
+        </w:rPr>
+      </w:pPr>
+    </w:p>
+    <w:p>
+      <w:pPr>
+        <w:rPr>
+          <w:rFonts w:ascii="Arial" w:hAnsi="Arial" w:cs="Arial"/>
+        </w:rPr>
+      </w:pPr>
+    </w:p>
+    <w:p>
+      <w:pPr>
+        <w:rPr>
+          <w:rFonts w:ascii="Arial" w:hAnsi="Arial" w:cs="Arial"/>
+        </w:rPr>
+      </w:pPr>
+    </w:p>
+    <w:p>
+      <w:pPr>
+        <w:rPr>
+          <w:rFonts w:ascii="Arial" w:hAnsi="Arial" w:cs="Arial"/>
+        </w:rPr>
+      </w:pPr>
+      <w:bookmarkStart w:id="0" w:name="_GoBack"/>
+      <w:bookmarkEnd w:id="0"/>
     </w:p>
     <w:p>
       <w:pPr>
@@ -10796,6 +10739,7 @@
         <w:rPr>
           <w:b/>
         </w:rPr>
+        <w:lastRenderedPageBreak/>
         <w:t xml:space="preserve">2.17.1 </w:t>
       </w:r>
       <w:r>
@@ -11005,7 +10949,6 @@
         <w:rPr>
           <w:rFonts w:ascii="Arial" w:hAnsi="Arial" w:cs="Arial"/>
         </w:rPr>
-        <w:lastRenderedPageBreak/>
         <w:t>O DBA responde o chamado aberto pelo analista, informando o usuário criado com a senha inicial ‘</w:t>
       </w:r>
       <w:proofErr w:type="spellStart"/>
@@ -11088,21 +11031,7 @@
         <w:rPr>
           <w:rFonts w:ascii="Arial" w:hAnsi="Arial" w:cs="Arial"/>
         </w:rPr>
-        <w:t xml:space="preserve">O chamado aberto pelo usuário é respondido, informando o </w:t>
-      </w:r>
-      <w:proofErr w:type="spellStart"/>
-      <w:r>
-        <w:rPr>
-          <w:rFonts w:ascii="Arial" w:hAnsi="Arial" w:cs="Arial"/>
-        </w:rPr>
-        <w:t>login</w:t>
-      </w:r>
-      <w:proofErr w:type="spellEnd"/>
-      <w:r>
-        <w:rPr>
-          <w:rFonts w:ascii="Arial" w:hAnsi="Arial" w:cs="Arial"/>
-        </w:rPr>
-        <w:t xml:space="preserve"> criado e a senha inicial ‘</w:t>
+        <w:t>O chamado aberto pelo usuário é respondido, informando o login criado e a senha inicial ‘</w:t>
       </w:r>
       <w:proofErr w:type="spellStart"/>
       <w:r>
@@ -11210,35 +11139,7 @@
         <w:rPr>
           <w:rFonts w:ascii="Arial" w:hAnsi="Arial" w:cs="Arial"/>
         </w:rPr>
-        <w:t xml:space="preserve">Para evitar duplicidade de usuários criados ou abertura de chamado com informações incorretas para o DBA (N3_Banco de Dados) como </w:t>
-      </w:r>
-      <w:proofErr w:type="spellStart"/>
-      <w:r>
-        <w:rPr>
-          <w:rFonts w:ascii="Arial" w:hAnsi="Arial" w:cs="Arial"/>
-        </w:rPr>
-        <w:t>login</w:t>
-      </w:r>
-      <w:proofErr w:type="spellEnd"/>
-      <w:r>
-        <w:rPr>
-          <w:rFonts w:ascii="Arial" w:hAnsi="Arial" w:cs="Arial"/>
-        </w:rPr>
-        <w:t xml:space="preserve"> incorreto, deve-se fazer uma breve análise no histórico de chamados do SIPAT no GLPI através de filtros na busca para confirmar se o usuário já possui acesso ao sistema, qual o </w:t>
-      </w:r>
-      <w:proofErr w:type="spellStart"/>
-      <w:r>
-        <w:rPr>
-          <w:rFonts w:ascii="Arial" w:hAnsi="Arial" w:cs="Arial"/>
-        </w:rPr>
-        <w:t>login</w:t>
-      </w:r>
-      <w:proofErr w:type="spellEnd"/>
-      <w:r>
-        <w:rPr>
-          <w:rFonts w:ascii="Arial" w:hAnsi="Arial" w:cs="Arial"/>
-        </w:rPr>
-        <w:t xml:space="preserve"> correto etc.</w:t>
+        <w:t>Para evitar duplicidade de usuários criados ou abertura de chamado com informações incorretas para o DBA (N3_Banco de Dados) como login incorreto, deve-se fazer uma breve análise no histórico de chamados do SIPAT no GLPI através de filtros na busca para confirmar se o usuário já possui acesso ao sistema, qual o login correto etc.</w:t>
       </w:r>
     </w:p>
     <w:p>
@@ -11354,6 +11255,7 @@
           <w:sz w:val="24"/>
           <w:szCs w:val="24"/>
         </w:rPr>
+        <w:lastRenderedPageBreak/>
         <w:t xml:space="preserve"> </w:t>
       </w:r>
     </w:p>
@@ -11503,7 +11405,6 @@
           <w:sz w:val="28"/>
           <w:szCs w:val="28"/>
         </w:rPr>
-        <w:lastRenderedPageBreak/>
         <w:t>2.18.2 O que mudou no SIPAC?</w:t>
       </w:r>
     </w:p>
@@ -11992,8 +11893,8 @@
           <w:szCs w:val="28"/>
         </w:rPr>
       </w:pPr>
-      <w:bookmarkStart w:id="0" w:name="_ry2mjjsip3dw" w:colFirst="0" w:colLast="0"/>
-      <w:bookmarkEnd w:id="0"/>
+      <w:bookmarkStart w:id="1" w:name="_ry2mjjsip3dw" w:colFirst="0" w:colLast="0"/>
+      <w:bookmarkEnd w:id="1"/>
       <w:r>
         <w:rPr>
           <w:rFonts w:ascii="Arial" w:eastAsia="Arial" w:hAnsi="Arial" w:cs="Arial"/>
@@ -12036,21 +11937,13 @@
           <w:szCs w:val="24"/>
         </w:rPr>
       </w:pPr>
-      <w:bookmarkStart w:id="1" w:name="_gjdgxs" w:colFirst="0" w:colLast="0"/>
-      <w:bookmarkEnd w:id="1"/>
+      <w:bookmarkStart w:id="2" w:name="_gjdgxs" w:colFirst="0" w:colLast="0"/>
+      <w:bookmarkEnd w:id="2"/>
       <w:r>
         <w:rPr>
           <w:rFonts w:ascii="Arial" w:eastAsia="Arial" w:hAnsi="Arial" w:cs="Arial"/>
         </w:rPr>
-        <w:t>Caso cheguem cha</w:t>
-      </w:r>
-      <w:bookmarkStart w:id="2" w:name="_GoBack"/>
-      <w:bookmarkEnd w:id="2"/>
-      <w:r>
-        <w:rPr>
-          <w:rFonts w:ascii="Arial" w:eastAsia="Arial" w:hAnsi="Arial" w:cs="Arial"/>
-        </w:rPr>
-        <w:t xml:space="preserve">mados de usuários com dúvidas sobre qual é o assunto </w:t>
+        <w:t xml:space="preserve">Caso cheguem chamados de usuários com dúvidas sobre qual é o assunto </w:t>
       </w:r>
       <w:proofErr w:type="spellStart"/>
       <w:r>
@@ -12086,7 +11979,7 @@
 </file>
 
 <file path=word/endnotes.xml><?xml version="1.0" encoding="utf-8"?>
-<w:endnotes xmlns:wpc="http://schemas.microsoft.com/office/word/2010/wordprocessingCanvas" xmlns:mc="http://schemas.openxmlformats.org/markup-compatibility/2006" xmlns:o="urn:schemas-microsoft-com:office:office" xmlns:r="http://schemas.openxmlformats.org/officeDocument/2006/relationships" xmlns:m="http://schemas.openxmlformats.org/officeDocument/2006/math" xmlns:v="urn:schemas-microsoft-com:vml" xmlns:wp14="http://schemas.microsoft.com/office/word/2010/wordprocessingDrawing" xmlns:wp="http://schemas.openxmlformats.org/drawingml/2006/wordprocessingDrawing" xmlns:w10="urn:schemas-microsoft-com:office:word" xmlns:w="http://schemas.openxmlformats.org/wordprocessingml/2006/main" xmlns:w14="http://schemas.microsoft.com/office/word/2010/wordml" xmlns:w15="http://schemas.microsoft.com/office/word/2012/wordml" xmlns:wpg="http://schemas.microsoft.com/office/word/2010/wordprocessingGroup" xmlns:wpi="http://schemas.microsoft.com/office/word/2010/wordprocessingInk" xmlns:wne="http://schemas.microsoft.com/office/word/2006/wordml" xmlns:wps="http://schemas.microsoft.com/office/word/2010/wordprocessingShape" mc:Ignorable="w14 w15 wp14">
+<w:endnotes xmlns:wpc="http://schemas.microsoft.com/office/word/2010/wordprocessingCanvas" xmlns:cx="http://schemas.microsoft.com/office/drawing/2014/chartex" xmlns:cx1="http://schemas.microsoft.com/office/drawing/2015/9/8/chartex" xmlns:cx2="http://schemas.microsoft.com/office/drawing/2015/10/21/chartex" xmlns:cx3="http://schemas.microsoft.com/office/drawing/2016/5/9/chartex" xmlns:cx4="http://schemas.microsoft.com/office/drawing/2016/5/10/chartex" xmlns:cx5="http://schemas.microsoft.com/office/drawing/2016/5/11/chartex" xmlns:cx6="http://schemas.microsoft.com/office/drawing/2016/5/12/chartex" xmlns:cx7="http://schemas.microsoft.com/office/drawing/2016/5/13/chartex" xmlns:cx8="http://schemas.microsoft.com/office/drawing/2016/5/14/chartex" xmlns:mc="http://schemas.openxmlformats.org/markup-compatibility/2006" xmlns:aink="http://schemas.microsoft.com/office/drawing/2016/ink" xmlns:am3d="http://schemas.microsoft.com/office/drawing/2017/model3d" xmlns:o="urn:schemas-microsoft-com:office:office" xmlns:r="http://schemas.openxmlformats.org/officeDocument/2006/relationships" xmlns:m="http://schemas.openxmlformats.org/officeDocument/2006/math" xmlns:v="urn:schemas-microsoft-com:vml" xmlns:wp14="http://schemas.microsoft.com/office/word/2010/wordprocessingDrawing" xmlns:wp="http://schemas.openxmlformats.org/drawingml/2006/wordprocessingDrawing" xmlns:w10="urn:schemas-microsoft-com:office:word" xmlns:w="http://schemas.openxmlformats.org/wordprocessingml/2006/main" xmlns:w14="http://schemas.microsoft.com/office/word/2010/wordml" xmlns:w15="http://schemas.microsoft.com/office/word/2012/wordml" xmlns:w16cid="http://schemas.microsoft.com/office/word/2016/wordml/cid" xmlns:w16se="http://schemas.microsoft.com/office/word/2015/wordml/symex" xmlns:wpg="http://schemas.microsoft.com/office/word/2010/wordprocessingGroup" xmlns:wpi="http://schemas.microsoft.com/office/word/2010/wordprocessingInk" xmlns:wne="http://schemas.microsoft.com/office/word/2006/wordml" xmlns:wps="http://schemas.microsoft.com/office/word/2010/wordprocessingShape" mc:Ignorable="w14 w15 w16se w16cid wp14">
   <w:endnote w:type="separator" w:id="-1">
     <w:p>
       <w:pPr>
@@ -12111,7 +12004,7 @@
 </file>
 
 <file path=word/footnotes.xml><?xml version="1.0" encoding="utf-8"?>
-<w:footnotes xmlns:wpc="http://schemas.microsoft.com/office/word/2010/wordprocessingCanvas" xmlns:mc="http://schemas.openxmlformats.org/markup-compatibility/2006" xmlns:o="urn:schemas-microsoft-com:office:office" xmlns:r="http://schemas.openxmlformats.org/officeDocument/2006/relationships" xmlns:m="http://schemas.openxmlformats.org/officeDocument/2006/math" xmlns:v="urn:schemas-microsoft-com:vml" xmlns:wp14="http://schemas.microsoft.com/office/word/2010/wordprocessingDrawing" xmlns:wp="http://schemas.openxmlformats.org/drawingml/2006/wordprocessingDrawing" xmlns:w10="urn:schemas-microsoft-com:office:word" xmlns:w="http://schemas.openxmlformats.org/wordprocessingml/2006/main" xmlns:w14="http://schemas.microsoft.com/office/word/2010/wordml" xmlns:w15="http://schemas.microsoft.com/office/word/2012/wordml" xmlns:wpg="http://schemas.microsoft.com/office/word/2010/wordprocessingGroup" xmlns:wpi="http://schemas.microsoft.com/office/word/2010/wordprocessingInk" xmlns:wne="http://schemas.microsoft.com/office/word/2006/wordml" xmlns:wps="http://schemas.microsoft.com/office/word/2010/wordprocessingShape" mc:Ignorable="w14 w15 wp14">
+<w:footnotes xmlns:wpc="http://schemas.microsoft.com/office/word/2010/wordprocessingCanvas" xmlns:cx="http://schemas.microsoft.com/office/drawing/2014/chartex" xmlns:cx1="http://schemas.microsoft.com/office/drawing/2015/9/8/chartex" xmlns:cx2="http://schemas.microsoft.com/office/drawing/2015/10/21/chartex" xmlns:cx3="http://schemas.microsoft.com/office/drawing/2016/5/9/chartex" xmlns:cx4="http://schemas.microsoft.com/office/drawing/2016/5/10/chartex" xmlns:cx5="http://schemas.microsoft.com/office/drawing/2016/5/11/chartex" xmlns:cx6="http://schemas.microsoft.com/office/drawing/2016/5/12/chartex" xmlns:cx7="http://schemas.microsoft.com/office/drawing/2016/5/13/chartex" xmlns:cx8="http://schemas.microsoft.com/office/drawing/2016/5/14/chartex" xmlns:mc="http://schemas.openxmlformats.org/markup-compatibility/2006" xmlns:aink="http://schemas.microsoft.com/office/drawing/2016/ink" xmlns:am3d="http://schemas.microsoft.com/office/drawing/2017/model3d" xmlns:o="urn:schemas-microsoft-com:office:office" xmlns:r="http://schemas.openxmlformats.org/officeDocument/2006/relationships" xmlns:m="http://schemas.openxmlformats.org/officeDocument/2006/math" xmlns:v="urn:schemas-microsoft-com:vml" xmlns:wp14="http://schemas.microsoft.com/office/word/2010/wordprocessingDrawing" xmlns:wp="http://schemas.openxmlformats.org/drawingml/2006/wordprocessingDrawing" xmlns:w10="urn:schemas-microsoft-com:office:word" xmlns:w="http://schemas.openxmlformats.org/wordprocessingml/2006/main" xmlns:w14="http://schemas.microsoft.com/office/word/2010/wordml" xmlns:w15="http://schemas.microsoft.com/office/word/2012/wordml" xmlns:w16cid="http://schemas.microsoft.com/office/word/2016/wordml/cid" xmlns:w16se="http://schemas.microsoft.com/office/word/2015/wordml/symex" xmlns:wpg="http://schemas.microsoft.com/office/word/2010/wordprocessingGroup" xmlns:wpi="http://schemas.microsoft.com/office/word/2010/wordprocessingInk" xmlns:wne="http://schemas.microsoft.com/office/word/2006/wordml" xmlns:wps="http://schemas.microsoft.com/office/word/2010/wordprocessingShape" mc:Ignorable="w14 w15 w16se w16cid wp14">
   <w:footnote w:type="separator" w:id="-1">
     <w:p>
       <w:pPr>
@@ -12136,7 +12029,7 @@
 </file>
 
 <file path=word/header1.xml><?xml version="1.0" encoding="utf-8"?>
-<w:hdr xmlns:wpc="http://schemas.microsoft.com/office/word/2010/wordprocessingCanvas" xmlns:mc="http://schemas.openxmlformats.org/markup-compatibility/2006" xmlns:o="urn:schemas-microsoft-com:office:office" xmlns:r="http://schemas.openxmlformats.org/officeDocument/2006/relationships" xmlns:m="http://schemas.openxmlformats.org/officeDocument/2006/math" xmlns:v="urn:schemas-microsoft-com:vml" xmlns:wp14="http://schemas.microsoft.com/office/word/2010/wordprocessingDrawing" xmlns:wp="http://schemas.openxmlformats.org/drawingml/2006/wordprocessingDrawing" xmlns:w10="urn:schemas-microsoft-com:office:word" xmlns:w="http://schemas.openxmlformats.org/wordprocessingml/2006/main" xmlns:w14="http://schemas.microsoft.com/office/word/2010/wordml" xmlns:w15="http://schemas.microsoft.com/office/word/2012/wordml" xmlns:wpg="http://schemas.microsoft.com/office/word/2010/wordprocessingGroup" xmlns:wpi="http://schemas.microsoft.com/office/word/2010/wordprocessingInk" xmlns:wne="http://schemas.microsoft.com/office/word/2006/wordml" xmlns:wps="http://schemas.microsoft.com/office/word/2010/wordprocessingShape" mc:Ignorable="w14 w15 wp14">
+<w:hdr xmlns:wpc="http://schemas.microsoft.com/office/word/2010/wordprocessingCanvas" xmlns:cx="http://schemas.microsoft.com/office/drawing/2014/chartex" xmlns:cx1="http://schemas.microsoft.com/office/drawing/2015/9/8/chartex" xmlns:cx2="http://schemas.microsoft.com/office/drawing/2015/10/21/chartex" xmlns:cx3="http://schemas.microsoft.com/office/drawing/2016/5/9/chartex" xmlns:cx4="http://schemas.microsoft.com/office/drawing/2016/5/10/chartex" xmlns:cx5="http://schemas.microsoft.com/office/drawing/2016/5/11/chartex" xmlns:cx6="http://schemas.microsoft.com/office/drawing/2016/5/12/chartex" xmlns:cx7="http://schemas.microsoft.com/office/drawing/2016/5/13/chartex" xmlns:cx8="http://schemas.microsoft.com/office/drawing/2016/5/14/chartex" xmlns:mc="http://schemas.openxmlformats.org/markup-compatibility/2006" xmlns:aink="http://schemas.microsoft.com/office/drawing/2016/ink" xmlns:am3d="http://schemas.microsoft.com/office/drawing/2017/model3d" xmlns:o="urn:schemas-microsoft-com:office:office" xmlns:r="http://schemas.openxmlformats.org/officeDocument/2006/relationships" xmlns:m="http://schemas.openxmlformats.org/officeDocument/2006/math" xmlns:v="urn:schemas-microsoft-com:vml" xmlns:wp14="http://schemas.microsoft.com/office/word/2010/wordprocessingDrawing" xmlns:wp="http://schemas.openxmlformats.org/drawingml/2006/wordprocessingDrawing" xmlns:w10="urn:schemas-microsoft-com:office:word" xmlns:w="http://schemas.openxmlformats.org/wordprocessingml/2006/main" xmlns:w14="http://schemas.microsoft.com/office/word/2010/wordml" xmlns:w15="http://schemas.microsoft.com/office/word/2012/wordml" xmlns:w16cid="http://schemas.microsoft.com/office/word/2016/wordml/cid" xmlns:w16se="http://schemas.microsoft.com/office/word/2015/wordml/symex" xmlns:wpg="http://schemas.microsoft.com/office/word/2010/wordprocessingGroup" xmlns:wpi="http://schemas.microsoft.com/office/word/2010/wordprocessingInk" xmlns:wne="http://schemas.microsoft.com/office/word/2006/wordml" xmlns:wps="http://schemas.microsoft.com/office/word/2010/wordprocessingShape" mc:Ignorable="w14 w15 w16se w16cid wp14">
   <w:p>
     <w:pPr>
       <w:pStyle w:val="Cabealho"/>
@@ -12244,7 +12137,7 @@
 </file>
 
 <file path=word/header2.xml><?xml version="1.0" encoding="utf-8"?>
-<w:hdr xmlns:wpc="http://schemas.microsoft.com/office/word/2010/wordprocessingCanvas" xmlns:mc="http://schemas.openxmlformats.org/markup-compatibility/2006" xmlns:o="urn:schemas-microsoft-com:office:office" xmlns:r="http://schemas.openxmlformats.org/officeDocument/2006/relationships" xmlns:m="http://schemas.openxmlformats.org/officeDocument/2006/math" xmlns:v="urn:schemas-microsoft-com:vml" xmlns:wp14="http://schemas.microsoft.com/office/word/2010/wordprocessingDrawing" xmlns:wp="http://schemas.openxmlformats.org/drawingml/2006/wordprocessingDrawing" xmlns:w10="urn:schemas-microsoft-com:office:word" xmlns:w="http://schemas.openxmlformats.org/wordprocessingml/2006/main" xmlns:w14="http://schemas.microsoft.com/office/word/2010/wordml" xmlns:w15="http://schemas.microsoft.com/office/word/2012/wordml" xmlns:wpg="http://schemas.microsoft.com/office/word/2010/wordprocessingGroup" xmlns:wpi="http://schemas.microsoft.com/office/word/2010/wordprocessingInk" xmlns:wne="http://schemas.microsoft.com/office/word/2006/wordml" xmlns:wps="http://schemas.microsoft.com/office/word/2010/wordprocessingShape" mc:Ignorable="w14 w15 wp14">
+<w:hdr xmlns:wpc="http://schemas.microsoft.com/office/word/2010/wordprocessingCanvas" xmlns:cx="http://schemas.microsoft.com/office/drawing/2014/chartex" xmlns:cx1="http://schemas.microsoft.com/office/drawing/2015/9/8/chartex" xmlns:cx2="http://schemas.microsoft.com/office/drawing/2015/10/21/chartex" xmlns:cx3="http://schemas.microsoft.com/office/drawing/2016/5/9/chartex" xmlns:cx4="http://schemas.microsoft.com/office/drawing/2016/5/10/chartex" xmlns:cx5="http://schemas.microsoft.com/office/drawing/2016/5/11/chartex" xmlns:cx6="http://schemas.microsoft.com/office/drawing/2016/5/12/chartex" xmlns:cx7="http://schemas.microsoft.com/office/drawing/2016/5/13/chartex" xmlns:cx8="http://schemas.microsoft.com/office/drawing/2016/5/14/chartex" xmlns:mc="http://schemas.openxmlformats.org/markup-compatibility/2006" xmlns:aink="http://schemas.microsoft.com/office/drawing/2016/ink" xmlns:am3d="http://schemas.microsoft.com/office/drawing/2017/model3d" xmlns:o="urn:schemas-microsoft-com:office:office" xmlns:r="http://schemas.openxmlformats.org/officeDocument/2006/relationships" xmlns:m="http://schemas.openxmlformats.org/officeDocument/2006/math" xmlns:v="urn:schemas-microsoft-com:vml" xmlns:wp14="http://schemas.microsoft.com/office/word/2010/wordprocessingDrawing" xmlns:wp="http://schemas.openxmlformats.org/drawingml/2006/wordprocessingDrawing" xmlns:w10="urn:schemas-microsoft-com:office:word" xmlns:w="http://schemas.openxmlformats.org/wordprocessingml/2006/main" xmlns:w14="http://schemas.microsoft.com/office/word/2010/wordml" xmlns:w15="http://schemas.microsoft.com/office/word/2012/wordml" xmlns:w16cid="http://schemas.microsoft.com/office/word/2016/wordml/cid" xmlns:w16se="http://schemas.microsoft.com/office/word/2015/wordml/symex" xmlns:wpg="http://schemas.microsoft.com/office/word/2010/wordprocessingGroup" xmlns:wpi="http://schemas.microsoft.com/office/word/2010/wordprocessingInk" xmlns:wne="http://schemas.microsoft.com/office/word/2006/wordml" xmlns:wps="http://schemas.microsoft.com/office/word/2010/wordprocessingShape" mc:Ignorable="w14 w15 w16se w16cid wp14">
   <w:p>
     <w:pPr>
       <w:pStyle w:val="Cabealho"/>
@@ -12406,7 +12299,7 @@
 </file>
 
 <file path=word/header3.xml><?xml version="1.0" encoding="utf-8"?>
-<w:hdr xmlns:wpc="http://schemas.microsoft.com/office/word/2010/wordprocessingCanvas" xmlns:mc="http://schemas.openxmlformats.org/markup-compatibility/2006" xmlns:o="urn:schemas-microsoft-com:office:office" xmlns:r="http://schemas.openxmlformats.org/officeDocument/2006/relationships" xmlns:m="http://schemas.openxmlformats.org/officeDocument/2006/math" xmlns:v="urn:schemas-microsoft-com:vml" xmlns:wp14="http://schemas.microsoft.com/office/word/2010/wordprocessingDrawing" xmlns:wp="http://schemas.openxmlformats.org/drawingml/2006/wordprocessingDrawing" xmlns:w10="urn:schemas-microsoft-com:office:word" xmlns:w="http://schemas.openxmlformats.org/wordprocessingml/2006/main" xmlns:w14="http://schemas.microsoft.com/office/word/2010/wordml" xmlns:w15="http://schemas.microsoft.com/office/word/2012/wordml" xmlns:wpg="http://schemas.microsoft.com/office/word/2010/wordprocessingGroup" xmlns:wpi="http://schemas.microsoft.com/office/word/2010/wordprocessingInk" xmlns:wne="http://schemas.microsoft.com/office/word/2006/wordml" xmlns:wps="http://schemas.microsoft.com/office/word/2010/wordprocessingShape" mc:Ignorable="w14 w15 wp14">
+<w:hdr xmlns:wpc="http://schemas.microsoft.com/office/word/2010/wordprocessingCanvas" xmlns:cx="http://schemas.microsoft.com/office/drawing/2014/chartex" xmlns:cx1="http://schemas.microsoft.com/office/drawing/2015/9/8/chartex" xmlns:cx2="http://schemas.microsoft.com/office/drawing/2015/10/21/chartex" xmlns:cx3="http://schemas.microsoft.com/office/drawing/2016/5/9/chartex" xmlns:cx4="http://schemas.microsoft.com/office/drawing/2016/5/10/chartex" xmlns:cx5="http://schemas.microsoft.com/office/drawing/2016/5/11/chartex" xmlns:cx6="http://schemas.microsoft.com/office/drawing/2016/5/12/chartex" xmlns:cx7="http://schemas.microsoft.com/office/drawing/2016/5/13/chartex" xmlns:cx8="http://schemas.microsoft.com/office/drawing/2016/5/14/chartex" xmlns:mc="http://schemas.openxmlformats.org/markup-compatibility/2006" xmlns:aink="http://schemas.microsoft.com/office/drawing/2016/ink" xmlns:am3d="http://schemas.microsoft.com/office/drawing/2017/model3d" xmlns:o="urn:schemas-microsoft-com:office:office" xmlns:r="http://schemas.openxmlformats.org/officeDocument/2006/relationships" xmlns:m="http://schemas.openxmlformats.org/officeDocument/2006/math" xmlns:v="urn:schemas-microsoft-com:vml" xmlns:wp14="http://schemas.microsoft.com/office/word/2010/wordprocessingDrawing" xmlns:wp="http://schemas.openxmlformats.org/drawingml/2006/wordprocessingDrawing" xmlns:w10="urn:schemas-microsoft-com:office:word" xmlns:w="http://schemas.openxmlformats.org/wordprocessingml/2006/main" xmlns:w14="http://schemas.microsoft.com/office/word/2010/wordml" xmlns:w15="http://schemas.microsoft.com/office/word/2012/wordml" xmlns:w16cid="http://schemas.microsoft.com/office/word/2016/wordml/cid" xmlns:w16se="http://schemas.microsoft.com/office/word/2015/wordml/symex" xmlns:wpg="http://schemas.microsoft.com/office/word/2010/wordprocessingGroup" xmlns:wpi="http://schemas.microsoft.com/office/word/2010/wordprocessingInk" xmlns:wne="http://schemas.microsoft.com/office/word/2006/wordml" xmlns:wps="http://schemas.microsoft.com/office/word/2010/wordprocessingShape" mc:Ignorable="w14 w15 w16se w16cid wp14">
   <w:p>
     <w:pPr>
       <w:pStyle w:val="Cabealho"/>
@@ -12568,7 +12461,7 @@
 </file>
 
 <file path=word/numbering.xml><?xml version="1.0" encoding="utf-8"?>
-<w:numbering xmlns:wpc="http://schemas.microsoft.com/office/word/2010/wordprocessingCanvas" xmlns:mc="http://schemas.openxmlformats.org/markup-compatibility/2006" xmlns:o="urn:schemas-microsoft-com:office:office" xmlns:r="http://schemas.openxmlformats.org/officeDocument/2006/relationships" xmlns:m="http://schemas.openxmlformats.org/officeDocument/2006/math" xmlns:v="urn:schemas-microsoft-com:vml" xmlns:wp14="http://schemas.microsoft.com/office/word/2010/wordprocessingDrawing" xmlns:wp="http://schemas.openxmlformats.org/drawingml/2006/wordprocessingDrawing" xmlns:w10="urn:schemas-microsoft-com:office:word" xmlns:w="http://schemas.openxmlformats.org/wordprocessingml/2006/main" xmlns:w14="http://schemas.microsoft.com/office/word/2010/wordml" xmlns:w15="http://schemas.microsoft.com/office/word/2012/wordml" xmlns:wpg="http://schemas.microsoft.com/office/word/2010/wordprocessingGroup" xmlns:wpi="http://schemas.microsoft.com/office/word/2010/wordprocessingInk" xmlns:wne="http://schemas.microsoft.com/office/word/2006/wordml" xmlns:wps="http://schemas.microsoft.com/office/word/2010/wordprocessingShape" mc:Ignorable="w14 w15 wp14">
+<w:numbering xmlns:wpc="http://schemas.microsoft.com/office/word/2010/wordprocessingCanvas" xmlns:cx="http://schemas.microsoft.com/office/drawing/2014/chartex" xmlns:cx1="http://schemas.microsoft.com/office/drawing/2015/9/8/chartex" xmlns:cx2="http://schemas.microsoft.com/office/drawing/2015/10/21/chartex" xmlns:cx3="http://schemas.microsoft.com/office/drawing/2016/5/9/chartex" xmlns:cx4="http://schemas.microsoft.com/office/drawing/2016/5/10/chartex" xmlns:cx5="http://schemas.microsoft.com/office/drawing/2016/5/11/chartex" xmlns:cx6="http://schemas.microsoft.com/office/drawing/2016/5/12/chartex" xmlns:cx7="http://schemas.microsoft.com/office/drawing/2016/5/13/chartex" xmlns:cx8="http://schemas.microsoft.com/office/drawing/2016/5/14/chartex" xmlns:mc="http://schemas.openxmlformats.org/markup-compatibility/2006" xmlns:aink="http://schemas.microsoft.com/office/drawing/2016/ink" xmlns:am3d="http://schemas.microsoft.com/office/drawing/2017/model3d" xmlns:o="urn:schemas-microsoft-com:office:office" xmlns:r="http://schemas.openxmlformats.org/officeDocument/2006/relationships" xmlns:m="http://schemas.openxmlformats.org/officeDocument/2006/math" xmlns:v="urn:schemas-microsoft-com:vml" xmlns:wp14="http://schemas.microsoft.com/office/word/2010/wordprocessingDrawing" xmlns:wp="http://schemas.openxmlformats.org/drawingml/2006/wordprocessingDrawing" xmlns:w10="urn:schemas-microsoft-com:office:word" xmlns:w="http://schemas.openxmlformats.org/wordprocessingml/2006/main" xmlns:w14="http://schemas.microsoft.com/office/word/2010/wordml" xmlns:w15="http://schemas.microsoft.com/office/word/2012/wordml" xmlns:w16cid="http://schemas.microsoft.com/office/word/2016/wordml/cid" xmlns:w16se="http://schemas.microsoft.com/office/word/2015/wordml/symex" xmlns:wpg="http://schemas.microsoft.com/office/word/2010/wordprocessingGroup" xmlns:wpi="http://schemas.microsoft.com/office/word/2010/wordprocessingInk" xmlns:wne="http://schemas.microsoft.com/office/word/2006/wordml" xmlns:wps="http://schemas.microsoft.com/office/word/2010/wordprocessingShape" mc:Ignorable="w14 w15 w16se w16cid wp14">
   <w:abstractNum w:abstractNumId="0" w15:restartNumberingAfterBreak="0">
     <w:nsid w:val="07F6146A"/>
     <w:multiLevelType w:val="hybridMultilevel"/>
@@ -15903,7 +15796,7 @@
 </file>
 
 <file path=word/styles.xml><?xml version="1.0" encoding="utf-8"?>
-<w:styles xmlns:mc="http://schemas.openxmlformats.org/markup-compatibility/2006" xmlns:r="http://schemas.openxmlformats.org/officeDocument/2006/relationships" xmlns:w="http://schemas.openxmlformats.org/wordprocessingml/2006/main" xmlns:w14="http://schemas.microsoft.com/office/word/2010/wordml" xmlns:w15="http://schemas.microsoft.com/office/word/2012/wordml" mc:Ignorable="w14 w15">
+<w:styles xmlns:mc="http://schemas.openxmlformats.org/markup-compatibility/2006" xmlns:r="http://schemas.openxmlformats.org/officeDocument/2006/relationships" xmlns:w="http://schemas.openxmlformats.org/wordprocessingml/2006/main" xmlns:w14="http://schemas.microsoft.com/office/word/2010/wordml" xmlns:w15="http://schemas.microsoft.com/office/word/2012/wordml" xmlns:w16cid="http://schemas.microsoft.com/office/word/2016/wordml/cid" xmlns:w16se="http://schemas.microsoft.com/office/word/2015/wordml/symex" mc:Ignorable="w14 w15 w16se w16cid">
   <w:docDefaults>
     <w:rPrDefault>
       <w:rPr>
@@ -15918,7 +15811,7 @@
       </w:pPr>
     </w:pPrDefault>
   </w:docDefaults>
-  <w:latentStyles w:defLockedState="0" w:defUIPriority="99" w:defSemiHidden="0" w:defUnhideWhenUsed="0" w:defQFormat="0" w:count="371">
+  <w:latentStyles w:defLockedState="0" w:defUIPriority="99" w:defSemiHidden="0" w:defUnhideWhenUsed="0" w:defQFormat="0" w:count="375">
     <w:lsdException w:name="Normal" w:uiPriority="0" w:qFormat="1"/>
     <w:lsdException w:name="heading 1" w:uiPriority="9" w:qFormat="1"/>
     <w:lsdException w:name="heading 2" w:semiHidden="1" w:uiPriority="9" w:unhideWhenUsed="1" w:qFormat="1"/>
@@ -16024,7 +15917,6 @@
     <w:lsdException w:name="HTML Sample" w:semiHidden="1" w:unhideWhenUsed="1"/>
     <w:lsdException w:name="HTML Typewriter" w:semiHidden="1" w:unhideWhenUsed="1"/>
     <w:lsdException w:name="HTML Variable" w:semiHidden="1" w:unhideWhenUsed="1"/>
-    <w:lsdException w:name="Normal Table" w:semiHidden="1" w:unhideWhenUsed="1"/>
     <w:lsdException w:name="annotation subject" w:semiHidden="1" w:unhideWhenUsed="1"/>
     <w:lsdException w:name="No List" w:semiHidden="1" w:unhideWhenUsed="1"/>
     <w:lsdException w:name="Outline List 1" w:semiHidden="1" w:unhideWhenUsed="1"/>
@@ -16068,10 +15960,8 @@
     <w:lsdException w:name="Table Elegant" w:semiHidden="1" w:unhideWhenUsed="1"/>
     <w:lsdException w:name="Table Professional" w:semiHidden="1" w:unhideWhenUsed="1"/>
     <w:lsdException w:name="Table Subtle 1" w:semiHidden="1" w:unhideWhenUsed="1"/>
-    <w:lsdException w:name="Table Subtle 2" w:semiHidden="1" w:unhideWhenUsed="1"/>
     <w:lsdException w:name="Table Web 1" w:semiHidden="1" w:unhideWhenUsed="1"/>
     <w:lsdException w:name="Table Web 2" w:semiHidden="1" w:unhideWhenUsed="1"/>
-    <w:lsdException w:name="Table Web 3" w:semiHidden="1" w:unhideWhenUsed="1"/>
     <w:lsdException w:name="Balloon Text" w:semiHidden="1" w:unhideWhenUsed="1"/>
     <w:lsdException w:name="Table Grid" w:uiPriority="39"/>
     <w:lsdException w:name="Table Theme" w:semiHidden="1" w:unhideWhenUsed="1"/>
@@ -16290,6 +16180,10 @@
     <w:lsdException w:name="List Table 5 Dark Accent 6" w:uiPriority="50"/>
     <w:lsdException w:name="List Table 6 Colorful Accent 6" w:uiPriority="51"/>
     <w:lsdException w:name="List Table 7 Colorful Accent 6" w:uiPriority="52"/>
+    <w:lsdException w:name="Mention" w:semiHidden="1" w:unhideWhenUsed="1"/>
+    <w:lsdException w:name="Smart Hyperlink" w:semiHidden="1" w:unhideWhenUsed="1"/>
+    <w:lsdException w:name="Hashtag" w:semiHidden="1" w:unhideWhenUsed="1"/>
+    <w:lsdException w:name="Unresolved Mention" w:semiHidden="1" w:unhideWhenUsed="1"/>
   </w:latentStyles>
   <w:style w:type="paragraph" w:default="1" w:styleId="Normal">
     <w:name w:val="Normal"/>

</xml_diff>